<commit_message>
working on cumsums figure
</commit_message>
<xml_diff>
--- a/docs/manuscripts/euc manuscript/DECRA18 Van Sluyter part D for ANU 170322.docx
+++ b/docs/manuscripts/euc manuscript/DECRA18 Van Sluyter part D for ANU 170322.docx
@@ -1,6 +1,6 @@
 
 <file path=word/document.xml><?xml version="1.0" encoding="utf-8"?>
-<w:document xmlns:wpc="http://schemas.microsoft.com/office/word/2010/wordprocessingCanvas" xmlns:mo="http://schemas.microsoft.com/office/mac/office/2008/main" xmlns:mc="http://schemas.openxmlformats.org/markup-compatibility/2006" xmlns:mv="urn:schemas-microsoft-com:mac:vml" xmlns:o="urn:schemas-microsoft-com:office:office" xmlns:r="http://schemas.openxmlformats.org/officeDocument/2006/relationships" xmlns:m="http://schemas.openxmlformats.org/officeDocument/2006/math" xmlns:v="urn:schemas-microsoft-com:vml" xmlns:wp14="http://schemas.microsoft.com/office/word/2010/wordprocessingDrawing" xmlns:wp="http://schemas.openxmlformats.org/drawingml/2006/wordprocessingDrawing" xmlns:w10="urn:schemas-microsoft-com:office:word" xmlns:w="http://schemas.openxmlformats.org/wordprocessingml/2006/main" xmlns:w14="http://schemas.microsoft.com/office/word/2010/wordml" xmlns:w15="http://schemas.microsoft.com/office/word/2012/wordml" xmlns:wpg="http://schemas.microsoft.com/office/word/2010/wordprocessingGroup" xmlns:wpi="http://schemas.microsoft.com/office/word/2010/wordprocessingInk" xmlns:wne="http://schemas.microsoft.com/office/word/2006/wordml" xmlns:wps="http://schemas.microsoft.com/office/word/2010/wordprocessingShape" mc:Ignorable="w14 w15 wp14">
+<w:document xmlns:wpc="http://schemas.microsoft.com/office/word/2010/wordprocessingCanvas" xmlns:mc="http://schemas.openxmlformats.org/markup-compatibility/2006" xmlns:o="urn:schemas-microsoft-com:office:office" xmlns:r="http://schemas.openxmlformats.org/officeDocument/2006/relationships" xmlns:m="http://schemas.openxmlformats.org/officeDocument/2006/math" xmlns:v="urn:schemas-microsoft-com:vml" xmlns:wp14="http://schemas.microsoft.com/office/word/2010/wordprocessingDrawing" xmlns:wp="http://schemas.openxmlformats.org/drawingml/2006/wordprocessingDrawing" xmlns:w10="urn:schemas-microsoft-com:office:word" xmlns:w="http://schemas.openxmlformats.org/wordprocessingml/2006/main" xmlns:w14="http://schemas.microsoft.com/office/word/2010/wordml" xmlns:w15="http://schemas.microsoft.com/office/word/2012/wordml" xmlns:wpg="http://schemas.microsoft.com/office/word/2010/wordprocessingGroup" xmlns:wpi="http://schemas.microsoft.com/office/word/2010/wordprocessingInk" xmlns:wne="http://schemas.microsoft.com/office/word/2006/wordml" xmlns:wps="http://schemas.microsoft.com/office/word/2010/wordprocessingShape" mc:Ignorable="w14 w15 wp14">
   <w:body>
     <w:p>
       <w:pPr>
@@ -3125,6 +3125,7 @@
         </w:rPr>
         <w:t xml:space="preserve"> </w:t>
       </w:r>
+      <w:bookmarkStart w:id="0" w:name="_GoBack"/>
       <w:r>
         <w:rPr>
           <w:rFonts w:ascii="Times New Roman" w:eastAsia="Times New Roman" w:hAnsi="Times New Roman" w:cs="Times New Roman"/>
@@ -3240,6 +3241,7 @@
         </w:rPr>
         <w:fldChar w:fldCharType="end"/>
       </w:r>
+      <w:bookmarkEnd w:id="0"/>
       <w:r>
         <w:rPr>
           <w:rFonts w:ascii="Times New Roman" w:eastAsia="Times New Roman" w:hAnsi="Times New Roman" w:cs="Times New Roman"/>
@@ -3787,6 +3789,7 @@
         <w:rPr>
           <w:rFonts w:ascii="Times New Roman" w:eastAsia="Times New Roman" w:hAnsi="Times New Roman" w:cs="Times New Roman"/>
           <w:noProof/>
+          <w:lang w:val="en-AU" w:eastAsia="en-AU"/>
         </w:rPr>
         <w:lastRenderedPageBreak/>
         <mc:AlternateContent>
@@ -3825,7 +3828,7 @@
                           </pic:cNvPicPr>
                         </pic:nvPicPr>
                         <pic:blipFill>
-                          <a:blip r:embed="rId5">
+                          <a:blip r:embed="rId5" cstate="print">
                             <a:extLst>
                               <a:ext uri="{28A0092B-C50C-407E-A947-70E740481C1C}">
                                 <a14:useLocalDpi xmlns:a14="http://schemas.microsoft.com/office/drawing/2010/main" val="0"/>
@@ -4056,7 +4059,7 @@
               </wp:anchor>
             </w:drawing>
           </mc:Choice>
-          <mc:Fallback>
+          <mc:Fallback xmlns:mv="urn:schemas-microsoft-com:mac:vml" xmlns:mo="http://schemas.microsoft.com/office/mac/office/2008/main">
             <w:pict>
               <v:group w14:anchorId="39F483D6" id="Group 4" o:spid="_x0000_s1026" style="position:absolute;left:0;text-align:left;margin-left:341.5pt;margin-top:.05pt;width:224.85pt;height:313.9pt;z-index:251630592" coordsize="2843530,3986656" o:gfxdata="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">
                 <v:shapetype id="_x0000_t75" coordsize="21600,21600" o:spt="75" o:preferrelative="t" path="m@4@5l@4@11@9@11@9@5xe" filled="f" stroked="f">
@@ -5926,6 +5929,7 @@
         <w:rPr>
           <w:rFonts w:ascii="Times New Roman" w:eastAsia="Times New Roman" w:hAnsi="Times New Roman" w:cs="Times New Roman"/>
           <w:noProof/>
+          <w:lang w:val="en-AU" w:eastAsia="en-AU"/>
         </w:rPr>
         <mc:AlternateContent>
           <mc:Choice Requires="wpg">
@@ -5963,7 +5967,7 @@
                           </pic:cNvPicPr>
                         </pic:nvPicPr>
                         <pic:blipFill>
-                          <a:blip r:embed="rId7">
+                          <a:blip r:embed="rId7" cstate="print">
                             <a:extLst>
                               <a:ext uri="{28A0092B-C50C-407E-A947-70E740481C1C}">
                                 <a14:useLocalDpi xmlns:a14="http://schemas.microsoft.com/office/drawing/2010/main" val="0"/>
@@ -6058,25 +6062,7 @@
                                 <w:rPr>
                                   <w:i w:val="0"/>
                                 </w:rPr>
-                                <w:t>protein amounts</w:t>
-                              </w:r>
-                              <w:r>
-                                <w:rPr>
-                                  <w:i w:val="0"/>
-                                </w:rPr>
-                                <w:t xml:space="preserve"> </w:t>
-                              </w:r>
-                              <w:r>
-                                <w:rPr>
-                                  <w:i w:val="0"/>
-                                </w:rPr>
-                                <w:t>with</w:t>
-                              </w:r>
-                              <w:r>
-                                <w:rPr>
-                                  <w:i w:val="0"/>
-                                </w:rPr>
-                                <w:t xml:space="preserve"> </w:t>
+                                <w:t xml:space="preserve">protein amounts with </w:t>
                               </w:r>
                               <w:r>
                                 <w:rPr>
@@ -6133,7 +6119,7 @@
               </wp:anchor>
             </w:drawing>
           </mc:Choice>
-          <mc:Fallback>
+          <mc:Fallback xmlns:mv="urn:schemas-microsoft-com:mac:vml" xmlns:mo="http://schemas.microsoft.com/office/mac/office/2008/main">
             <w:pict>
               <v:group w14:anchorId="0296B555" id="Group 6" o:spid="_x0000_s1029" style="position:absolute;left:0;text-align:left;margin-left:.05pt;margin-top:61.05pt;width:232.65pt;height:485.1pt;z-index:251668480" coordsize="2954655,6160607" o:gfxdata="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">
                 <v:shape id="Picture 15" o:spid="_x0000_s1030" type="#_x0000_t75" style="position:absolute;left:36097;width:2882461;height:2734310;visibility:visible;mso-wrap-style:square" o:gfxdata="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">
@@ -6261,6 +6247,7 @@
         <w:rPr>
           <w:rFonts w:ascii="Times New Roman" w:eastAsia="Times New Roman" w:hAnsi="Times New Roman" w:cs="Times New Roman"/>
           <w:noProof/>
+          <w:lang w:val="en-AU" w:eastAsia="en-AU"/>
         </w:rPr>
         <mc:AlternateContent>
           <mc:Choice Requires="wpg">
@@ -6284,7 +6271,7 @@
                       <wpg:cNvGrpSpPr/>
                       <wpg:grpSpPr>
                         <a:xfrm>
-                          <a:off x="81280" y="0"/>
+                          <a:off x="0" y="0"/>
                           <a:ext cx="4267200" cy="6791960"/>
                           <a:chOff x="81280" y="0"/>
                           <a:chExt cx="4267200" cy="6791960"/>
@@ -6797,7 +6784,7 @@
               </wp:anchor>
             </w:drawing>
           </mc:Choice>
-          <mc:Fallback>
+          <mc:Fallback xmlns:mv="urn:schemas-microsoft-com:mac:vml" xmlns:mo="http://schemas.microsoft.com/office/mac/office/2008/main">
             <w:pict>
               <v:group w14:anchorId="2C0151F1" id="Group 18" o:spid="_x0000_s1032" style="position:absolute;left:0;text-align:left;margin-left:291.2pt;margin-top:0;width:342.4pt;height:534.8pt;z-index:251670528;mso-position-horizontal:right;mso-position-horizontal-relative:margin;mso-position-vertical:bottom;mso-position-vertical-relative:margin" coordorigin="81280" coordsize="4267200,6791960" o:gfxdata="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">
                 <v:shape id="Picture 7" o:spid="_x0000_s1033" type="#_x0000_t75" style="position:absolute;left:92694;width:4123721;height:2456180;visibility:visible;mso-wrap-style:square" o:gfxdata="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">
@@ -7345,14 +7332,7 @@
         <w:rPr>
           <w:rFonts w:ascii="Times New Roman" w:eastAsia="Times New Roman" w:hAnsi="Times New Roman" w:cs="Times New Roman"/>
         </w:rPr>
-        <w:t xml:space="preserve">ratio of PGLP:PGK ranges from 1:10 at high temperatures to 1:15 at low </w:t>
-      </w:r>
-      <w:r>
-        <w:rPr>
-          <w:rFonts w:ascii="Times New Roman" w:eastAsia="Times New Roman" w:hAnsi="Times New Roman" w:cs="Times New Roman"/>
-        </w:rPr>
-        <w:lastRenderedPageBreak/>
-        <w:t xml:space="preserve">temperatures, which is consistent with </w:t>
+        <w:t xml:space="preserve">ratio of PGLP:PGK ranges from 1:10 at high temperatures to 1:15 at low temperatures, which is consistent with </w:t>
       </w:r>
       <w:r>
         <w:rPr>
@@ -9374,7 +9354,21 @@
         <w:rPr>
           <w:rFonts w:ascii="Times New Roman" w:eastAsia="Times New Roman" w:hAnsi="Times New Roman" w:cs="Times New Roman"/>
         </w:rPr>
-        <w:t xml:space="preserve"> genes (GeneArt). The rates at which they activate Rubisco will be quantified at four temperatures</w:t>
+        <w:t xml:space="preserve"> genes (</w:t>
+      </w:r>
+      <w:proofErr w:type="spellStart"/>
+      <w:r>
+        <w:rPr>
+          <w:rFonts w:ascii="Times New Roman" w:eastAsia="Times New Roman" w:hAnsi="Times New Roman" w:cs="Times New Roman"/>
+        </w:rPr>
+        <w:t>GeneArt</w:t>
+      </w:r>
+      <w:proofErr w:type="spellEnd"/>
+      <w:r>
+        <w:rPr>
+          <w:rFonts w:ascii="Times New Roman" w:eastAsia="Times New Roman" w:hAnsi="Times New Roman" w:cs="Times New Roman"/>
+        </w:rPr>
+        <w:t>). The rates at which they activate Rubisco will be quantified at four temperatures</w:t>
       </w:r>
       <w:r>
         <w:rPr>
@@ -9681,14 +9675,7 @@
         <w:rPr>
           <w:rFonts w:ascii="Times New Roman" w:eastAsia="Times New Roman" w:hAnsi="Times New Roman" w:cs="Times New Roman"/>
         </w:rPr>
-        <w:t xml:space="preserve">I will </w:t>
-      </w:r>
-      <w:r>
-        <w:rPr>
-          <w:rFonts w:ascii="Times New Roman" w:eastAsia="Times New Roman" w:hAnsi="Times New Roman" w:cs="Times New Roman"/>
-        </w:rPr>
-        <w:lastRenderedPageBreak/>
-        <w:t>work closely with Prof John Evans, A/Prof Spencer Whitney, DECRA fellow Dr Rob Sharwood, and Dr Adam Carroll (</w:t>
+        <w:t>I will work closely with Prof John Evans, A/Prof Spencer Whitney, DECRA fellow Dr Rob Sharwood, and Dr Adam Carroll (</w:t>
       </w:r>
       <w:r>
         <w:rPr>
@@ -10196,6 +10183,7 @@
         <w:rPr>
           <w:rFonts w:ascii="Times New Roman" w:hAnsi="Times New Roman" w:cs="Times New Roman"/>
           <w:noProof/>
+          <w:lang w:val="en-AU" w:eastAsia="en-AU"/>
         </w:rPr>
         <w:drawing>
           <wp:inline distT="0" distB="0" distL="0" distR="0" wp14:anchorId="199CB17F" wp14:editId="76A74E49">
@@ -10466,7 +10454,6 @@
           <w:rFonts w:ascii="Times New Roman" w:hAnsi="Times New Roman" w:cs="Times New Roman"/>
           <w:b/>
         </w:rPr>
-        <w:lastRenderedPageBreak/>
         <w:t>BENEFIT</w:t>
       </w:r>
     </w:p>
@@ -11964,7 +11951,6 @@
           <w:rFonts w:ascii="Times New Roman" w:hAnsi="Times New Roman" w:cs="Times New Roman"/>
           <w:b/>
         </w:rPr>
-        <w:lastRenderedPageBreak/>
         <w:t>MANAGEMENT OF DATA</w:t>
       </w:r>
     </w:p>
@@ -14390,7 +14376,25 @@
           <w:sz w:val="20"/>
           <w:szCs w:val="20"/>
         </w:rPr>
-        <w:t xml:space="preserve"> Laurent, J.M. </w:t>
+        <w:t xml:space="preserve"> </w:t>
+      </w:r>
+      <w:r>
+        <w:rPr>
+          <w:rFonts w:ascii="Times New Roman" w:hAnsi="Times New Roman" w:cs="Times New Roman"/>
+          <w:spacing w:val="-8"/>
+          <w:sz w:val="20"/>
+          <w:szCs w:val="20"/>
+        </w:rPr>
+        <w:t>40</w:t>
+      </w:r>
+      <w:r>
+        <w:rPr>
+          <w:rFonts w:ascii="Times New Roman" w:hAnsi="Times New Roman" w:cs="Times New Roman"/>
+          <w:spacing w:val="-8"/>
+          <w:sz w:val="20"/>
+          <w:szCs w:val="20"/>
+        </w:rPr>
+        <w:t xml:space="preserve">J.M. </w:t>
       </w:r>
       <w:r>
         <w:rPr>
@@ -15729,8 +15733,6 @@
         </w:rPr>
         <w:t xml:space="preserve"> 45, D1100–D1106 </w:t>
       </w:r>
-      <w:bookmarkStart w:id="0" w:name="_GoBack"/>
-      <w:bookmarkEnd w:id="0"/>
     </w:p>
     <w:sectPr>
       <w:pgSz w:w="11900" w:h="16840"/>
@@ -15743,8 +15745,8 @@
 </file>
 
 <file path=word/numbering.xml><?xml version="1.0" encoding="utf-8"?>
-<w:numbering xmlns:wpc="http://schemas.microsoft.com/office/word/2010/wordprocessingCanvas" xmlns:mo="http://schemas.microsoft.com/office/mac/office/2008/main" xmlns:mc="http://schemas.openxmlformats.org/markup-compatibility/2006" xmlns:mv="urn:schemas-microsoft-com:mac:vml" xmlns:o="urn:schemas-microsoft-com:office:office" xmlns:r="http://schemas.openxmlformats.org/officeDocument/2006/relationships" xmlns:m="http://schemas.openxmlformats.org/officeDocument/2006/math" xmlns:v="urn:schemas-microsoft-com:vml" xmlns:wp14="http://schemas.microsoft.com/office/word/2010/wordprocessingDrawing" xmlns:wp="http://schemas.openxmlformats.org/drawingml/2006/wordprocessingDrawing" xmlns:w10="urn:schemas-microsoft-com:office:word" xmlns:w="http://schemas.openxmlformats.org/wordprocessingml/2006/main" xmlns:w14="http://schemas.microsoft.com/office/word/2010/wordml" xmlns:w15="http://schemas.microsoft.com/office/word/2012/wordml" xmlns:wpg="http://schemas.microsoft.com/office/word/2010/wordprocessingGroup" xmlns:wpi="http://schemas.microsoft.com/office/word/2010/wordprocessingInk" xmlns:wne="http://schemas.microsoft.com/office/word/2006/wordml" xmlns:wps="http://schemas.microsoft.com/office/word/2010/wordprocessingShape" mc:Ignorable="w14 w15 wp14">
-  <w:abstractNum w:abstractNumId="0">
+<w:numbering xmlns:wpc="http://schemas.microsoft.com/office/word/2010/wordprocessingCanvas" xmlns:mc="http://schemas.openxmlformats.org/markup-compatibility/2006" xmlns:o="urn:schemas-microsoft-com:office:office" xmlns:r="http://schemas.openxmlformats.org/officeDocument/2006/relationships" xmlns:m="http://schemas.openxmlformats.org/officeDocument/2006/math" xmlns:v="urn:schemas-microsoft-com:vml" xmlns:wp14="http://schemas.microsoft.com/office/word/2010/wordprocessingDrawing" xmlns:wp="http://schemas.openxmlformats.org/drawingml/2006/wordprocessingDrawing" xmlns:w10="urn:schemas-microsoft-com:office:word" xmlns:w="http://schemas.openxmlformats.org/wordprocessingml/2006/main" xmlns:w14="http://schemas.microsoft.com/office/word/2010/wordml" xmlns:w15="http://schemas.microsoft.com/office/word/2012/wordml" xmlns:wpg="http://schemas.microsoft.com/office/word/2010/wordprocessingGroup" xmlns:wpi="http://schemas.microsoft.com/office/word/2010/wordprocessingInk" xmlns:wne="http://schemas.microsoft.com/office/word/2006/wordml" xmlns:wps="http://schemas.microsoft.com/office/word/2010/wordprocessingShape" mc:Ignorable="w14 w15 wp14">
+  <w:abstractNum w:abstractNumId="0" w15:restartNumberingAfterBreak="0">
     <w:nsid w:val="10E56077"/>
     <w:multiLevelType w:val="hybridMultilevel"/>
     <w:tmpl w:val="BACA6850"/>
@@ -15833,7 +15835,7 @@
       </w:pPr>
     </w:lvl>
   </w:abstractNum>
-  <w:abstractNum w:abstractNumId="1">
+  <w:abstractNum w:abstractNumId="1" w15:restartNumberingAfterBreak="0">
     <w:nsid w:val="274F3E12"/>
     <w:multiLevelType w:val="hybridMultilevel"/>
     <w:tmpl w:val="F8F6ADA6"/>
@@ -15922,7 +15924,7 @@
       </w:pPr>
     </w:lvl>
   </w:abstractNum>
-  <w:abstractNum w:abstractNumId="2">
+  <w:abstractNum w:abstractNumId="2" w15:restartNumberingAfterBreak="0">
     <w:nsid w:val="2C6C53FE"/>
     <w:multiLevelType w:val="hybridMultilevel"/>
     <w:tmpl w:val="0A2CA4BE"/>
@@ -16035,7 +16037,7 @@
       </w:pPr>
     </w:lvl>
   </w:abstractNum>
-  <w:abstractNum w:abstractNumId="3">
+  <w:abstractNum w:abstractNumId="3" w15:restartNumberingAfterBreak="0">
     <w:nsid w:val="42102693"/>
     <w:multiLevelType w:val="hybridMultilevel"/>
     <w:tmpl w:val="0E04F5B2"/>
@@ -16121,7 +16123,7 @@
       </w:pPr>
     </w:lvl>
   </w:abstractNum>
-  <w:abstractNum w:abstractNumId="4">
+  <w:abstractNum w:abstractNumId="4" w15:restartNumberingAfterBreak="0">
     <w:nsid w:val="4E19548D"/>
     <w:multiLevelType w:val="hybridMultilevel"/>
     <w:tmpl w:val="C4B6F358"/>
@@ -16207,7 +16209,7 @@
       </w:pPr>
     </w:lvl>
   </w:abstractNum>
-  <w:abstractNum w:abstractNumId="5">
+  <w:abstractNum w:abstractNumId="5" w15:restartNumberingAfterBreak="0">
     <w:nsid w:val="51392FD4"/>
     <w:multiLevelType w:val="hybridMultilevel"/>
     <w:tmpl w:val="051EA744"/>
@@ -16293,7 +16295,7 @@
       </w:pPr>
     </w:lvl>
   </w:abstractNum>
-  <w:abstractNum w:abstractNumId="6">
+  <w:abstractNum w:abstractNumId="6" w15:restartNumberingAfterBreak="0">
     <w:nsid w:val="53E65585"/>
     <w:multiLevelType w:val="hybridMultilevel"/>
     <w:tmpl w:val="9E6C0486"/>
@@ -16382,7 +16384,7 @@
       </w:pPr>
     </w:lvl>
   </w:abstractNum>
-  <w:abstractNum w:abstractNumId="7">
+  <w:abstractNum w:abstractNumId="7" w15:restartNumberingAfterBreak="0">
     <w:nsid w:val="583B1400"/>
     <w:multiLevelType w:val="hybridMultilevel"/>
     <w:tmpl w:val="E3105832"/>
@@ -16468,7 +16470,7 @@
       </w:pPr>
     </w:lvl>
   </w:abstractNum>
-  <w:abstractNum w:abstractNumId="8">
+  <w:abstractNum w:abstractNumId="8" w15:restartNumberingAfterBreak="0">
     <w:nsid w:val="6CD446B3"/>
     <w:multiLevelType w:val="hybridMultilevel"/>
     <w:tmpl w:val="0C5A4C78"/>
@@ -16557,7 +16559,7 @@
       </w:pPr>
     </w:lvl>
   </w:abstractNum>
-  <w:abstractNum w:abstractNumId="9">
+  <w:abstractNum w:abstractNumId="9" w15:restartNumberingAfterBreak="0">
     <w:nsid w:val="7B542A74"/>
     <w:multiLevelType w:val="hybridMultilevel"/>
     <w:tmpl w:val="8D14ABB2"/>
@@ -16692,7 +16694,7 @@
     </w:rPrDefault>
     <w:pPrDefault/>
   </w:docDefaults>
-  <w:latentStyles w:defLockedState="0" w:defUIPriority="99" w:defSemiHidden="0" w:defUnhideWhenUsed="0" w:defQFormat="0" w:count="382">
+  <w:latentStyles w:defLockedState="0" w:defUIPriority="99" w:defSemiHidden="0" w:defUnhideWhenUsed="0" w:defQFormat="0" w:count="371">
     <w:lsdException w:name="Normal" w:uiPriority="0" w:qFormat="1"/>
     <w:lsdException w:name="heading 1" w:uiPriority="9" w:qFormat="1"/>
     <w:lsdException w:name="heading 2" w:semiHidden="1" w:uiPriority="9" w:unhideWhenUsed="1" w:qFormat="1"/>
@@ -17064,8 +17066,6 @@
     <w:lsdException w:name="List Table 5 Dark Accent 6" w:uiPriority="50"/>
     <w:lsdException w:name="List Table 6 Colorful Accent 6" w:uiPriority="51"/>
     <w:lsdException w:name="List Table 7 Colorful Accent 6" w:uiPriority="52"/>
-    <w:lsdException w:name="Mention" w:semiHidden="1" w:unhideWhenUsed="1"/>
-    <w:lsdException w:name="Smart Hyperlink" w:semiHidden="1" w:unhideWhenUsed="1"/>
   </w:latentStyles>
   <w:style w:type="paragraph" w:default="1" w:styleId="Normal">
     <w:name w:val="Normal"/>

</xml_diff>